<commit_message>
modified files in main branch after alternative branch
</commit_message>
<xml_diff>
--- a/decl.docx
+++ b/decl.docx
@@ -4,7 +4,7 @@
   <w:body>
     <w:p>
       <w:r>
-        <w:t>This is a Microsoft word document.</w:t>
+        <w:t>This is a Microsoft word document. (Changed main)</w:t>
       </w:r>
     </w:p>
     <w:p>
@@ -251,6 +251,7 @@
         <w:t xml:space="preserve">He has refused for a long time, after such dissolutions, to cause others to be elected; whereby the Legislative powers, incapable of Annihilation, have returned to the People at large for their exercise; the State remaining in the </w:t>
       </w:r>
       <w:proofErr w:type="spellStart"/>
+      <w:proofErr w:type="gramStart"/>
       <w:r>
         <w:rPr>
           <w:rFonts w:ascii="Source Sans Pro" w:hAnsi="Source Sans Pro"/>
@@ -259,6 +260,7 @@
         <w:t>mean time</w:t>
       </w:r>
       <w:proofErr w:type="spellEnd"/>
+      <w:proofErr w:type="gramEnd"/>
       <w:r>
         <w:rPr>
           <w:rFonts w:ascii="Source Sans Pro" w:hAnsi="Source Sans Pro"/>
@@ -350,25 +352,57 @@
           <w:rFonts w:ascii="Source Sans Pro" w:hAnsi="Source Sans Pro"/>
           <w:color w:val="555555"/>
         </w:rPr>
-        <w:t>He has made Judges dependent on his Will alone, for the tenure of their offices, and the amount and payment of their salaries.</w:t>
-      </w:r>
-    </w:p>
-    <w:p>
-      <w:pPr>
-        <w:pStyle w:val="NormalWeb"/>
-        <w:shd w:val="clear" w:color="auto" w:fill="FFFFFF"/>
-        <w:spacing w:before="0" w:beforeAutospacing="0" w:after="150" w:afterAutospacing="0"/>
-        <w:rPr>
-          <w:rFonts w:ascii="Source Sans Pro" w:hAnsi="Source Sans Pro"/>
-          <w:color w:val="555555"/>
-        </w:rPr>
-      </w:pPr>
-      <w:r>
-        <w:rPr>
-          <w:rFonts w:ascii="Source Sans Pro" w:hAnsi="Source Sans Pro"/>
-          <w:color w:val="555555"/>
-        </w:rPr>
-        <w:t xml:space="preserve">He has erected a multitude of New Offices, and sent hither swarms of Officers to </w:t>
+        <w:t xml:space="preserve">He has made </w:t>
+      </w:r>
+      <w:proofErr w:type="gramStart"/>
+      <w:r>
+        <w:rPr>
+          <w:rFonts w:ascii="Source Sans Pro" w:hAnsi="Source Sans Pro"/>
+          <w:color w:val="555555"/>
+        </w:rPr>
+        <w:t>Judges</w:t>
+      </w:r>
+      <w:proofErr w:type="gramEnd"/>
+      <w:r>
+        <w:rPr>
+          <w:rFonts w:ascii="Source Sans Pro" w:hAnsi="Source Sans Pro"/>
+          <w:color w:val="555555"/>
+        </w:rPr>
+        <w:t xml:space="preserve"> dependent on his Will alone, for the tenure of their offices, and the amount and payment of their salaries.</w:t>
+      </w:r>
+    </w:p>
+    <w:p>
+      <w:pPr>
+        <w:pStyle w:val="NormalWeb"/>
+        <w:shd w:val="clear" w:color="auto" w:fill="FFFFFF"/>
+        <w:spacing w:before="0" w:beforeAutospacing="0" w:after="150" w:afterAutospacing="0"/>
+        <w:rPr>
+          <w:rFonts w:ascii="Source Sans Pro" w:hAnsi="Source Sans Pro"/>
+          <w:color w:val="555555"/>
+        </w:rPr>
+      </w:pPr>
+      <w:r>
+        <w:rPr>
+          <w:rFonts w:ascii="Source Sans Pro" w:hAnsi="Source Sans Pro"/>
+          <w:color w:val="555555"/>
+        </w:rPr>
+        <w:t xml:space="preserve">He has erected a multitude of New </w:t>
+      </w:r>
+      <w:proofErr w:type="gramStart"/>
+      <w:r>
+        <w:rPr>
+          <w:rFonts w:ascii="Source Sans Pro" w:hAnsi="Source Sans Pro"/>
+          <w:color w:val="555555"/>
+        </w:rPr>
+        <w:t>Offices, and</w:t>
+      </w:r>
+      <w:proofErr w:type="gramEnd"/>
+      <w:r>
+        <w:rPr>
+          <w:rFonts w:ascii="Source Sans Pro" w:hAnsi="Source Sans Pro"/>
+          <w:color w:val="555555"/>
+        </w:rPr>
+        <w:t xml:space="preserve"> sent hither swarms of Officers to </w:t>
       </w:r>
       <w:proofErr w:type="spellStart"/>
       <w:r>
@@ -438,7 +472,23 @@
           <w:rFonts w:ascii="Source Sans Pro" w:hAnsi="Source Sans Pro"/>
           <w:color w:val="555555"/>
         </w:rPr>
-        <w:t>He has combined with others to subject us to a jurisdiction foreign to our constitution, and unacknowledged by our laws; giving his Assent to their Acts of pretended Legislation:</w:t>
+        <w:t xml:space="preserve">He has combined with others to subject us to a jurisdiction foreign to our constitution, and unacknowledged by our </w:t>
+      </w:r>
+      <w:proofErr w:type="gramStart"/>
+      <w:r>
+        <w:rPr>
+          <w:rFonts w:ascii="Source Sans Pro" w:hAnsi="Source Sans Pro"/>
+          <w:color w:val="555555"/>
+        </w:rPr>
+        <w:t>laws;</w:t>
+      </w:r>
+      <w:proofErr w:type="gramEnd"/>
+      <w:r>
+        <w:rPr>
+          <w:rFonts w:ascii="Source Sans Pro" w:hAnsi="Source Sans Pro"/>
+          <w:color w:val="555555"/>
+        </w:rPr>
+        <w:t xml:space="preserve"> giving his Assent to their Acts of pretended Legislation:</w:t>
       </w:r>
     </w:p>
     <w:p>
@@ -580,7 +630,23 @@
           <w:rFonts w:ascii="Source Sans Pro" w:hAnsi="Source Sans Pro"/>
           <w:color w:val="555555"/>
         </w:rPr>
-        <w:t xml:space="preserve"> Province, establishing therein an Arbitrary government, and enlarging its Boundaries so as to render it at once an example and fit instrument for introducing the same absolute rule into these Colonies:</w:t>
+        <w:t xml:space="preserve"> Province, establishing therein an Arbitrary government, and enlarging its Boundaries </w:t>
+      </w:r>
+      <w:proofErr w:type="gramStart"/>
+      <w:r>
+        <w:rPr>
+          <w:rFonts w:ascii="Source Sans Pro" w:hAnsi="Source Sans Pro"/>
+          <w:color w:val="555555"/>
+        </w:rPr>
+        <w:t>so as to</w:t>
+      </w:r>
+      <w:proofErr w:type="gramEnd"/>
+      <w:r>
+        <w:rPr>
+          <w:rFonts w:ascii="Source Sans Pro" w:hAnsi="Source Sans Pro"/>
+          <w:color w:val="555555"/>
+        </w:rPr>
+        <w:t xml:space="preserve"> render it at once an example and fit instrument for introducing the same absolute rule into these Colonies:</w:t>
       </w:r>
     </w:p>
     <w:p>
@@ -616,7 +682,23 @@
           <w:rFonts w:ascii="Source Sans Pro" w:hAnsi="Source Sans Pro"/>
           <w:color w:val="555555"/>
         </w:rPr>
-        <w:t>For suspending our own Legislatures, and declaring themselves invested with power to legislate for us in all cases whatsoever.</w:t>
+        <w:t xml:space="preserve">For suspending our own </w:t>
+      </w:r>
+      <w:proofErr w:type="gramStart"/>
+      <w:r>
+        <w:rPr>
+          <w:rFonts w:ascii="Source Sans Pro" w:hAnsi="Source Sans Pro"/>
+          <w:color w:val="555555"/>
+        </w:rPr>
+        <w:t>Legislatures, and</w:t>
+      </w:r>
+      <w:proofErr w:type="gramEnd"/>
+      <w:r>
+        <w:rPr>
+          <w:rFonts w:ascii="Source Sans Pro" w:hAnsi="Source Sans Pro"/>
+          <w:color w:val="555555"/>
+        </w:rPr>
+        <w:t xml:space="preserve"> declaring themselves invested with power to legislate for us in all cases whatsoever.</w:t>
       </w:r>
     </w:p>
     <w:p>
@@ -723,7 +805,23 @@
           <w:rFonts w:ascii="Source Sans Pro" w:hAnsi="Source Sans Pro"/>
           <w:color w:val="555555"/>
         </w:rPr>
-        <w:t xml:space="preserve">He has excited domestic insurrections amongst us, and has </w:t>
+        <w:t xml:space="preserve">He has excited domestic insurrections amongst </w:t>
+      </w:r>
+      <w:proofErr w:type="gramStart"/>
+      <w:r>
+        <w:rPr>
+          <w:rFonts w:ascii="Source Sans Pro" w:hAnsi="Source Sans Pro"/>
+          <w:color w:val="555555"/>
+        </w:rPr>
+        <w:t>us, and</w:t>
+      </w:r>
+      <w:proofErr w:type="gramEnd"/>
+      <w:r>
+        <w:rPr>
+          <w:rFonts w:ascii="Source Sans Pro" w:hAnsi="Source Sans Pro"/>
+          <w:color w:val="555555"/>
+        </w:rPr>
+        <w:t xml:space="preserve"> has </w:t>
       </w:r>
       <w:proofErr w:type="spellStart"/>
       <w:r>
@@ -828,6 +926,7 @@
         <w:t>We, therefore, the Representatives of the united States of America, in General Congress, Assembled, appealing to the Supreme Judge of the world for the rectitude of our intentions, do, in the Name, and by Authority of the good People of these Colonies, solemnly publish and declare, That these United Colonies are, and of Right ought to be Free and Independent States; that they are Absolved from all Allegiance to the British Crown, and that all political connection between them and the State of Great Britain, is and ought to be totally dissolved; and that as Free and Independent States, they have full Power to levy War, conclude Peace, contract Alliances, establish Commerce, and to do all other Acts and Things which Independent States may of right do. And for the support of this Declaration, with a firm reliance on the protection of divine Providence, we mutually pledge to each other our Lives, our Fortunes and our sacred Honor.</w:t>
       </w:r>
     </w:p>
+    <w:p/>
     <w:p/>
     <w:sectPr>
       <w:pgSz w:w="12240" w:h="15840"/>

</xml_diff>